<commit_message>
Start UML Class Diagram
</commit_message>
<xml_diff>
--- a/Documentation/Components/Data/Data Notes.docx
+++ b/Documentation/Components/Data/Data Notes.docx
@@ -164,14 +164,12 @@
           <w:lang w:val="en-GB"/>
         </w:rPr>
       </w:pPr>
-      <w:proofErr w:type="spellStart"/>
       <w:r>
         <w:rPr>
           <w:lang w:val="en-GB"/>
         </w:rPr>
         <w:t>Zipcode</w:t>
       </w:r>
-      <w:proofErr w:type="spellEnd"/>
       <w:r>
         <w:rPr>
           <w:lang w:val="en-GB"/>
@@ -857,28 +855,37 @@
           <w:lang w:val="en-GB"/>
         </w:rPr>
       </w:pPr>
-      <w:proofErr w:type="spellStart"/>
-      <w:r>
-        <w:rPr>
-          <w:lang w:val="en-GB"/>
-        </w:rPr>
-        <w:t>IsBook</w:t>
-      </w:r>
-      <w:proofErr w:type="spellEnd"/>
-      <w:r>
-        <w:rPr>
-          <w:lang w:val="en-GB"/>
-        </w:rPr>
-        <w:t xml:space="preserve"> (0,1)</w:t>
-      </w:r>
-    </w:p>
-    <w:p>
-      <w:pPr>
-        <w:rPr>
-          <w:lang w:val="en-GB"/>
-        </w:rPr>
-      </w:pPr>
-      <w:proofErr w:type="spellStart"/>
+      <w:r>
+        <w:rPr>
+          <w:lang w:val="en-GB"/>
+        </w:rPr>
+        <w:t>IsBook (0,1)</w:t>
+      </w:r>
+    </w:p>
+    <w:p>
+      <w:pPr>
+        <w:pStyle w:val="Lijstalinea"/>
+        <w:numPr>
+          <w:ilvl w:val="0"/>
+          <w:numId w:val="4"/>
+        </w:numPr>
+        <w:rPr>
+          <w:lang w:val="en-GB"/>
+        </w:rPr>
+      </w:pPr>
+      <w:r>
+        <w:rPr>
+          <w:lang w:val="en-GB"/>
+        </w:rPr>
+        <w:t>cost</w:t>
+      </w:r>
+    </w:p>
+    <w:p>
+      <w:pPr>
+        <w:rPr>
+          <w:lang w:val="en-GB"/>
+        </w:rPr>
+      </w:pPr>
       <w:r>
         <w:rPr>
           <w:lang w:val="en-GB"/>
@@ -891,7 +898,6 @@
         </w:rPr>
         <w:t>Info</w:t>
       </w:r>
-      <w:proofErr w:type="spellEnd"/>
     </w:p>
     <w:p>
       <w:pPr>
@@ -991,29 +997,10 @@
     </w:p>
     <w:p>
       <w:pPr>
-        <w:pStyle w:val="Lijstalinea"/>
-        <w:numPr>
-          <w:ilvl w:val="0"/>
-          <w:numId w:val="6"/>
-        </w:numPr>
-        <w:rPr>
-          <w:lang w:val="en-GB"/>
-        </w:rPr>
-      </w:pPr>
-      <w:r>
-        <w:rPr>
-          <w:lang w:val="en-GB"/>
-        </w:rPr>
-        <w:t>Cost</w:t>
-      </w:r>
-    </w:p>
-    <w:p>
-      <w:pPr>
-        <w:rPr>
-          <w:lang w:val="en-GB"/>
-        </w:rPr>
-      </w:pPr>
-      <w:proofErr w:type="spellStart"/>
+        <w:rPr>
+          <w:lang w:val="en-GB"/>
+        </w:rPr>
+      </w:pPr>
       <w:r>
         <w:rPr>
           <w:lang w:val="en-GB"/>
@@ -1026,7 +1013,6 @@
         </w:rPr>
         <w:t>Info</w:t>
       </w:r>
-      <w:proofErr w:type="spellEnd"/>
       <w:r>
         <w:rPr>
           <w:lang w:val="en-GB"/>
@@ -1085,7 +1071,13 @@
         <w:rPr>
           <w:lang w:val="en-GB"/>
         </w:rPr>
-        <w:t>Subtitled</w:t>
+        <w:t>Subtitle</w:t>
+      </w:r>
+      <w:r>
+        <w:rPr>
+          <w:lang w:val="en-GB"/>
+        </w:rPr>
+        <w:t>Language</w:t>
       </w:r>
     </w:p>
     <w:p>
@@ -1123,6 +1115,12 @@
         </w:rPr>
         <w:t>time</w:t>
       </w:r>
+      <w:r>
+        <w:rPr>
+          <w:lang w:val="en-GB"/>
+        </w:rPr>
+        <w:t>InMin</w:t>
+      </w:r>
     </w:p>
     <w:p>
       <w:pPr>
@@ -1144,24 +1142,6 @@
     </w:p>
     <w:p>
       <w:pPr>
-        <w:pStyle w:val="Lijstalinea"/>
-        <w:numPr>
-          <w:ilvl w:val="0"/>
-          <w:numId w:val="7"/>
-        </w:numPr>
-        <w:rPr>
-          <w:lang w:val="en-GB"/>
-        </w:rPr>
-      </w:pPr>
-      <w:r>
-        <w:rPr>
-          <w:lang w:val="en-GB"/>
-        </w:rPr>
-        <w:t xml:space="preserve">Cost </w:t>
-      </w:r>
-    </w:p>
-    <w:p>
-      <w:pPr>
         <w:rPr>
           <w:lang w:val="en-GB"/>
         </w:rPr>
@@ -1202,35 +1182,25 @@
           <w:lang w:val="en-GB"/>
         </w:rPr>
       </w:pPr>
-      <w:proofErr w:type="spellStart"/>
+      <w:r>
+        <w:rPr>
+          <w:lang w:val="en-GB"/>
+        </w:rPr>
+        <w:t>GenreType ID</w:t>
+      </w:r>
+    </w:p>
+    <w:p>
+      <w:pPr>
+        <w:rPr>
+          <w:lang w:val="en-GB"/>
+        </w:rPr>
+      </w:pPr>
       <w:r>
         <w:rPr>
           <w:lang w:val="en-GB"/>
         </w:rPr>
         <w:t>GenreType</w:t>
       </w:r>
-      <w:proofErr w:type="spellEnd"/>
-      <w:r>
-        <w:rPr>
-          <w:lang w:val="en-GB"/>
-        </w:rPr>
-        <w:t xml:space="preserve"> ID</w:t>
-      </w:r>
-    </w:p>
-    <w:p>
-      <w:pPr>
-        <w:rPr>
-          <w:lang w:val="en-GB"/>
-        </w:rPr>
-      </w:pPr>
-      <w:proofErr w:type="spellStart"/>
-      <w:r>
-        <w:rPr>
-          <w:lang w:val="en-GB"/>
-        </w:rPr>
-        <w:t>GenreType</w:t>
-      </w:r>
-      <w:proofErr w:type="spellEnd"/>
     </w:p>
     <w:p>
       <w:pPr>
@@ -1243,19 +1213,11 @@
           <w:lang w:val="en-GB"/>
         </w:rPr>
       </w:pPr>
-      <w:proofErr w:type="spellStart"/>
-      <w:r>
-        <w:rPr>
-          <w:lang w:val="en-GB"/>
-        </w:rPr>
-        <w:t>GenreType</w:t>
-      </w:r>
-      <w:proofErr w:type="spellEnd"/>
-      <w:r>
-        <w:rPr>
-          <w:lang w:val="en-GB"/>
-        </w:rPr>
-        <w:t xml:space="preserve"> ID</w:t>
+      <w:r>
+        <w:rPr>
+          <w:lang w:val="en-GB"/>
+        </w:rPr>
+        <w:t>GenreType ID</w:t>
       </w:r>
     </w:p>
     <w:p>
@@ -1318,19 +1280,11 @@
           <w:lang w:val="en-GB"/>
         </w:rPr>
       </w:pPr>
-      <w:proofErr w:type="spellStart"/>
-      <w:r>
-        <w:rPr>
-          <w:lang w:val="en-GB"/>
-        </w:rPr>
-        <w:t>EventType</w:t>
-      </w:r>
-      <w:proofErr w:type="spellEnd"/>
-      <w:r>
-        <w:rPr>
-          <w:lang w:val="en-GB"/>
-        </w:rPr>
-        <w:t xml:space="preserve"> ID</w:t>
+      <w:r>
+        <w:rPr>
+          <w:lang w:val="en-GB"/>
+        </w:rPr>
+        <w:t>EventType ID</w:t>
       </w:r>
     </w:p>
     <w:p>
@@ -1465,19 +1419,11 @@
           <w:lang w:val="en-GB"/>
         </w:rPr>
       </w:pPr>
-      <w:proofErr w:type="spellStart"/>
-      <w:r>
-        <w:rPr>
-          <w:lang w:val="en-GB"/>
-        </w:rPr>
-        <w:t>EventType</w:t>
-      </w:r>
-      <w:proofErr w:type="spellEnd"/>
-      <w:r>
-        <w:rPr>
-          <w:lang w:val="en-GB"/>
-        </w:rPr>
-        <w:t xml:space="preserve"> ID</w:t>
+      <w:r>
+        <w:rPr>
+          <w:lang w:val="en-GB"/>
+        </w:rPr>
+        <w:t>EventType ID</w:t>
       </w:r>
     </w:p>
     <w:p>
@@ -1522,14 +1468,12 @@
           <w:lang w:val="en-GB"/>
         </w:rPr>
       </w:pPr>
-      <w:proofErr w:type="spellStart"/>
       <w:r>
         <w:rPr>
           <w:lang w:val="en-GB"/>
         </w:rPr>
         <w:t>RecID</w:t>
       </w:r>
-      <w:proofErr w:type="spellEnd"/>
     </w:p>
     <w:p>
       <w:pPr>

</xml_diff>

<commit_message>
Added class diagram version 1.0 in img and pdf form
</commit_message>
<xml_diff>
--- a/Documentation/Components/Data/Data Notes.docx
+++ b/Documentation/Components/Data/Data Notes.docx
@@ -150,7 +150,13 @@
         <w:rPr>
           <w:lang w:val="en-GB"/>
         </w:rPr>
-        <w:t>Street number</w:t>
+        <w:t>house</w:t>
+      </w:r>
+      <w:r>
+        <w:rPr>
+          <w:lang w:val="en-GB"/>
+        </w:rPr>
+        <w:t xml:space="preserve"> number</w:t>
       </w:r>
     </w:p>
     <w:p>
@@ -192,7 +198,7 @@
         <w:rPr>
           <w:lang w:val="en-GB"/>
         </w:rPr>
-        <w:t xml:space="preserve">Residency </w:t>
+        <w:t>City</w:t>
       </w:r>
     </w:p>
     <w:p>

</xml_diff>